<commit_message>
Add project goal and analysis of first citation to document
</commit_message>
<xml_diff>
--- a/RSA_document_62151.docx
+++ b/RSA_document_62151.docx
@@ -106,7 +106,19 @@
         <w:rPr>
           <w:rFonts w:ascii="Arial" w:hAnsi="Arial" w:cs="Arial"/>
         </w:rPr>
-        <w:t>Дата: 10.6.2020</w:t>
+        <w:t>Дата: 1</w:t>
+      </w:r>
+      <w:r>
+        <w:rPr>
+          <w:rFonts w:ascii="Arial" w:hAnsi="Arial" w:cs="Arial"/>
+        </w:rPr>
+        <w:t>3</w:t>
+      </w:r>
+      <w:r>
+        <w:rPr>
+          <w:rFonts w:ascii="Arial" w:hAnsi="Arial" w:cs="Arial"/>
+        </w:rPr>
+        <w:t>.6.2020</w:t>
       </w:r>
     </w:p>
     <w:p>
@@ -174,11 +186,57 @@
         <w:rPr>
           <w:rFonts w:ascii="Arial" w:hAnsi="Arial" w:cs="Arial"/>
         </w:rPr>
-        <w:t>функция Z</w:t>
-      </w:r>
-      <w:r>
-        <w:rPr>
-          <w:rFonts w:ascii="Arial" w:hAnsi="Arial" w:cs="Arial"/>
+        <w:t>Целта на този проект е да се създаде програма, коят</w:t>
+      </w:r>
+      <w:r>
+        <w:rPr>
+          <w:rFonts w:ascii="Arial" w:hAnsi="Arial" w:cs="Arial"/>
+        </w:rPr>
+        <w:t>о</w:t>
+      </w:r>
+      <w:r>
+        <w:rPr>
+          <w:rFonts w:ascii="Arial" w:hAnsi="Arial" w:cs="Arial"/>
+        </w:rPr>
+        <w:t xml:space="preserve"> генерира изображение на множество на Манделброт </w:t>
+      </w:r>
+      <w:r>
+        <w:rPr>
+          <w:rFonts w:ascii="Arial" w:hAnsi="Arial" w:cs="Arial"/>
+        </w:rPr>
+        <w:t>с</w:t>
+      </w:r>
+      <w:r>
+        <w:rPr>
+          <w:rFonts w:ascii="Arial" w:hAnsi="Arial" w:cs="Arial"/>
+        </w:rPr>
+        <w:t xml:space="preserve"> </w:t>
+      </w:r>
+      <w:r>
+        <w:rPr>
+          <w:rFonts w:ascii="Arial" w:hAnsi="Arial" w:cs="Arial"/>
+        </w:rPr>
+        <w:t>функция</w:t>
+      </w:r>
+      <w:r>
+        <w:rPr>
+          <w:rFonts w:ascii="Arial" w:hAnsi="Arial" w:cs="Arial"/>
+        </w:rPr>
+        <w:t xml:space="preserve"> </w:t>
+      </w:r>
+      <w:r>
+        <w:rPr>
+          <w:rFonts w:ascii="Arial" w:hAnsi="Arial" w:cs="Arial"/>
+          <w:b/>
+          <w:bCs/>
+        </w:rPr>
+        <w:t>Z</w:t>
+      </w:r>
+      <w:r>
+        <w:rPr>
+          <w:rFonts w:ascii="Arial" w:hAnsi="Arial" w:cs="Arial"/>
+          <w:b/>
+          <w:bCs/>
           <w:vertAlign w:val="subscript"/>
           <w:lang w:val="en-US"/>
         </w:rPr>
@@ -187,6 +245,8 @@
       <w:r>
         <w:rPr>
           <w:rFonts w:ascii="Arial" w:hAnsi="Arial" w:cs="Arial"/>
+          <w:b/>
+          <w:bCs/>
           <w:vertAlign w:val="subscript"/>
         </w:rPr>
         <w:t>+1</w:t>
@@ -194,24 +254,32 @@
       <w:r>
         <w:rPr>
           <w:rFonts w:ascii="Arial" w:hAnsi="Arial" w:cs="Arial"/>
+          <w:b/>
+          <w:bCs/>
         </w:rPr>
         <w:t>=C</w:t>
       </w:r>
       <w:r>
         <w:rPr>
           <w:rFonts w:ascii="Cambria Math" w:hAnsi="Cambria Math" w:cs="Cambria Math"/>
+          <w:b/>
+          <w:bCs/>
         </w:rPr>
         <w:t>∗</w:t>
       </w:r>
       <w:r>
         <w:rPr>
           <w:rFonts w:ascii="Arial" w:hAnsi="Arial" w:cs="Arial"/>
+          <w:b/>
+          <w:bCs/>
         </w:rPr>
         <w:t>cos(Z</w:t>
       </w:r>
       <w:r>
         <w:rPr>
           <w:rFonts w:ascii="Arial" w:hAnsi="Arial" w:cs="Arial"/>
+          <w:b/>
+          <w:bCs/>
           <w:vertAlign w:val="subscript"/>
           <w:lang w:val="en-US"/>
         </w:rPr>
@@ -220,8 +288,343 @@
       <w:r>
         <w:rPr>
           <w:rFonts w:ascii="Arial" w:hAnsi="Arial" w:cs="Arial"/>
-        </w:rPr>
-        <w:t xml:space="preserve">)  </w:t>
+          <w:b/>
+          <w:bCs/>
+          <w:vertAlign w:val="subscript"/>
+        </w:rPr>
+        <w:t xml:space="preserve"> </w:t>
+      </w:r>
+      <w:r>
+        <w:rPr>
+          <w:rFonts w:ascii="Arial" w:hAnsi="Arial" w:cs="Arial"/>
+          <w:b/>
+          <w:bCs/>
+        </w:rPr>
+        <w:t>)</w:t>
+      </w:r>
+      <w:r>
+        <w:rPr>
+          <w:rFonts w:ascii="Arial" w:hAnsi="Arial" w:cs="Arial"/>
+          <w:b/>
+          <w:bCs/>
+        </w:rPr>
+        <w:t xml:space="preserve"> </w:t>
+      </w:r>
+      <w:r>
+        <w:rPr>
+          <w:rFonts w:ascii="Arial" w:hAnsi="Arial" w:cs="Arial"/>
+        </w:rPr>
+        <w:t>за комплекс</w:t>
+      </w:r>
+      <w:r>
+        <w:rPr>
+          <w:rFonts w:ascii="Arial" w:hAnsi="Arial" w:cs="Arial"/>
+        </w:rPr>
+        <w:t>н</w:t>
+      </w:r>
+      <w:r>
+        <w:rPr>
+          <w:rFonts w:ascii="Arial" w:hAnsi="Arial" w:cs="Arial"/>
+        </w:rPr>
+        <w:t xml:space="preserve">о число </w:t>
+      </w:r>
+      <w:r>
+        <w:rPr>
+          <w:rFonts w:ascii="Arial" w:hAnsi="Arial" w:cs="Arial"/>
+        </w:rPr>
+        <w:t>C</w:t>
+      </w:r>
+      <w:r>
+        <w:rPr>
+          <w:rFonts w:ascii="Arial" w:hAnsi="Arial" w:cs="Arial"/>
+        </w:rPr>
+        <w:t xml:space="preserve"> </w:t>
+      </w:r>
+      <w:r>
+        <w:rPr>
+          <w:rFonts w:ascii="Arial" w:hAnsi="Arial" w:cs="Arial"/>
+        </w:rPr>
+        <w:t>чрез реализиране на паралеле</w:t>
+      </w:r>
+      <w:r>
+        <w:rPr>
+          <w:rFonts w:ascii="Arial" w:hAnsi="Arial" w:cs="Arial"/>
+        </w:rPr>
+        <w:t>н</w:t>
+      </w:r>
+      <w:r>
+        <w:rPr>
+          <w:rFonts w:ascii="Arial" w:hAnsi="Arial" w:cs="Arial"/>
+        </w:rPr>
+        <w:t xml:space="preserve"> алгоритъм</w:t>
+      </w:r>
+      <w:r>
+        <w:rPr>
+          <w:rFonts w:ascii="Arial" w:hAnsi="Arial" w:cs="Arial"/>
+        </w:rPr>
+        <w:t xml:space="preserve">. </w:t>
+      </w:r>
+    </w:p>
+    <w:p>
+      <w:pPr>
+        <w:rPr>
+          <w:rFonts w:ascii="Arial" w:hAnsi="Arial" w:cs="Arial"/>
+        </w:rPr>
+      </w:pPr>
+      <w:r>
+        <w:rPr>
+          <w:rFonts w:ascii="Arial" w:hAnsi="Arial" w:cs="Arial"/>
+        </w:rPr>
+        <w:t>Множеството на Манделброт е вид фрактал. Това са фигури, които рекурсивно съдържат себеподобни фигури по своите граници. Всеки фрактал се изобразява чрез множество от комплекси числа. Комплексните числа се пресмятат чрез използване на</w:t>
+      </w:r>
+      <w:r>
+        <w:rPr>
+          <w:rFonts w:ascii="Arial" w:hAnsi="Arial" w:cs="Arial"/>
+        </w:rPr>
+        <w:t xml:space="preserve"> комплексна равнина. Това е </w:t>
+      </w:r>
+      <w:r>
+        <w:rPr>
+          <w:rFonts w:ascii="Arial" w:hAnsi="Arial" w:cs="Arial"/>
+        </w:rPr>
+        <w:t>координатна система, при която реалната част на числото е абциса, а имагинерната - ордината.</w:t>
+      </w:r>
+      <w:r>
+        <w:rPr>
+          <w:rFonts w:ascii="Arial" w:hAnsi="Arial" w:cs="Arial"/>
+        </w:rPr>
+        <w:t xml:space="preserve"> След като се знае стойността на комплексното число, то тогава може да се определи дали то принадлежи към конкретния фрактал. Прилага се следната система:</w:t>
+      </w:r>
+    </w:p>
+    <w:p>
+      <w:pPr>
+        <w:pStyle w:val="ListParagraph"/>
+        <w:numPr>
+          <w:ilvl w:val="0"/>
+          <w:numId w:val="4"/>
+        </w:numPr>
+        <w:rPr>
+          <w:rFonts w:ascii="Arial" w:hAnsi="Arial" w:cs="Arial"/>
+          <w:sz w:val="24"/>
+          <w:szCs w:val="24"/>
+        </w:rPr>
+      </w:pPr>
+      <w:r>
+        <w:rPr>
+          <w:rFonts w:ascii="Arial" w:hAnsi="Arial" w:cs="Arial"/>
+          <w:sz w:val="24"/>
+          <w:szCs w:val="24"/>
+        </w:rPr>
+        <w:t>Z</w:t>
+      </w:r>
+      <w:r>
+        <w:rPr>
+          <w:rFonts w:ascii="Arial" w:hAnsi="Arial" w:cs="Arial"/>
+          <w:sz w:val="24"/>
+          <w:szCs w:val="24"/>
+          <w:vertAlign w:val="subscript"/>
+        </w:rPr>
+        <w:t>0</w:t>
+      </w:r>
+      <w:r>
+        <w:rPr>
+          <w:rFonts w:ascii="Arial" w:hAnsi="Arial" w:cs="Arial"/>
+          <w:sz w:val="24"/>
+          <w:szCs w:val="24"/>
+        </w:rPr>
+        <w:t>=</w:t>
+      </w:r>
+      <w:r>
+        <w:rPr>
+          <w:rFonts w:ascii="Arial" w:hAnsi="Arial" w:cs="Arial"/>
+          <w:sz w:val="24"/>
+          <w:szCs w:val="24"/>
+        </w:rPr>
+        <w:t>0</w:t>
+      </w:r>
+    </w:p>
+    <w:p>
+      <w:pPr>
+        <w:pStyle w:val="ListParagraph"/>
+        <w:numPr>
+          <w:ilvl w:val="0"/>
+          <w:numId w:val="4"/>
+        </w:numPr>
+        <w:rPr>
+          <w:rFonts w:ascii="Arial" w:hAnsi="Arial" w:cs="Arial"/>
+          <w:sz w:val="24"/>
+          <w:szCs w:val="24"/>
+        </w:rPr>
+      </w:pPr>
+      <w:r>
+        <w:rPr>
+          <w:rFonts w:ascii="Arial" w:hAnsi="Arial" w:cs="Arial"/>
+          <w:sz w:val="24"/>
+          <w:szCs w:val="24"/>
+        </w:rPr>
+        <w:t>Z</w:t>
+      </w:r>
+      <w:r>
+        <w:rPr>
+          <w:rFonts w:ascii="Arial" w:hAnsi="Arial" w:cs="Arial"/>
+          <w:sz w:val="24"/>
+          <w:szCs w:val="24"/>
+          <w:vertAlign w:val="subscript"/>
+          <w:lang w:val="en-US"/>
+        </w:rPr>
+        <w:t>n</w:t>
+      </w:r>
+      <w:r>
+        <w:rPr>
+          <w:rFonts w:ascii="Arial" w:hAnsi="Arial" w:cs="Arial"/>
+          <w:sz w:val="24"/>
+          <w:szCs w:val="24"/>
+          <w:vertAlign w:val="subscript"/>
+        </w:rPr>
+        <w:t>+1</w:t>
+      </w:r>
+      <w:r>
+        <w:rPr>
+          <w:rFonts w:ascii="Arial" w:hAnsi="Arial" w:cs="Arial"/>
+          <w:sz w:val="24"/>
+          <w:szCs w:val="24"/>
+        </w:rPr>
+        <w:t>=C</w:t>
+      </w:r>
+      <w:r>
+        <w:rPr>
+          <w:rFonts w:ascii="Cambria Math" w:hAnsi="Cambria Math" w:cs="Cambria Math"/>
+          <w:sz w:val="24"/>
+          <w:szCs w:val="24"/>
+        </w:rPr>
+        <w:t>∗</w:t>
+      </w:r>
+      <w:r>
+        <w:rPr>
+          <w:rFonts w:ascii="Arial" w:hAnsi="Arial" w:cs="Arial"/>
+          <w:sz w:val="24"/>
+          <w:szCs w:val="24"/>
+        </w:rPr>
+        <w:t>cos(Z</w:t>
+      </w:r>
+      <w:r>
+        <w:rPr>
+          <w:rFonts w:ascii="Arial" w:hAnsi="Arial" w:cs="Arial"/>
+          <w:sz w:val="24"/>
+          <w:szCs w:val="24"/>
+          <w:vertAlign w:val="subscript"/>
+          <w:lang w:val="en-US"/>
+        </w:rPr>
+        <w:t>n</w:t>
+      </w:r>
+      <w:r>
+        <w:rPr>
+          <w:rFonts w:ascii="Arial" w:hAnsi="Arial" w:cs="Arial"/>
+          <w:sz w:val="24"/>
+          <w:szCs w:val="24"/>
+          <w:vertAlign w:val="subscript"/>
+        </w:rPr>
+        <w:t xml:space="preserve"> </w:t>
+      </w:r>
+      <w:r>
+        <w:rPr>
+          <w:rFonts w:ascii="Arial" w:hAnsi="Arial" w:cs="Arial"/>
+          <w:sz w:val="24"/>
+          <w:szCs w:val="24"/>
+        </w:rPr>
+        <w:t>)</w:t>
+      </w:r>
+    </w:p>
+    <w:p>
+      <w:pPr>
+        <w:rPr>
+          <w:rFonts w:ascii="Arial" w:hAnsi="Arial" w:cs="Arial"/>
+        </w:rPr>
+      </w:pPr>
+      <w:r>
+        <w:rPr>
+          <w:rFonts w:ascii="Arial" w:hAnsi="Arial" w:cs="Arial"/>
+        </w:rPr>
+        <w:t xml:space="preserve">Ако след </w:t>
+      </w:r>
+      <w:r>
+        <w:rPr>
+          <w:rFonts w:ascii="Arial" w:hAnsi="Arial" w:cs="Arial"/>
+        </w:rPr>
+        <w:t>избран</w:t>
+      </w:r>
+      <w:r>
+        <w:rPr>
+          <w:rFonts w:ascii="Arial" w:hAnsi="Arial" w:cs="Arial"/>
+        </w:rPr>
+        <w:t xml:space="preserve"> от програмиста</w:t>
+      </w:r>
+      <w:r>
+        <w:rPr>
+          <w:rFonts w:ascii="Arial" w:hAnsi="Arial" w:cs="Arial"/>
+        </w:rPr>
+        <w:t xml:space="preserve"> брой итерации на функцията</w:t>
+      </w:r>
+      <w:r>
+        <w:rPr>
+          <w:rFonts w:ascii="Arial" w:hAnsi="Arial" w:cs="Arial"/>
+        </w:rPr>
+        <w:t xml:space="preserve"> </w:t>
+      </w:r>
+      <w:r>
+        <w:rPr>
+          <w:rFonts w:ascii="Arial" w:hAnsi="Arial" w:cs="Arial"/>
+        </w:rPr>
+        <w:t>не може да се определи дали</w:t>
+      </w:r>
+      <w:r>
+        <w:rPr>
+          <w:rFonts w:ascii="Arial" w:hAnsi="Arial" w:cs="Arial"/>
+        </w:rPr>
+        <w:t xml:space="preserve"> комплексното число</w:t>
+      </w:r>
+      <w:r>
+        <w:rPr>
+          <w:rFonts w:ascii="Arial" w:hAnsi="Arial" w:cs="Arial"/>
+        </w:rPr>
+        <w:t xml:space="preserve"> клони към</w:t>
+      </w:r>
+      <w:r>
+        <w:rPr>
+          <w:rFonts w:ascii="Arial" w:hAnsi="Arial" w:cs="Arial"/>
+        </w:rPr>
+        <w:t xml:space="preserve"> безкрайност, то тогава се приема, че принадлежи към това множество на Манделброт.</w:t>
+      </w:r>
+    </w:p>
+    <w:p>
+      <w:pPr>
+        <w:rPr>
+          <w:rFonts w:ascii="Arial" w:hAnsi="Arial" w:cs="Arial"/>
+        </w:rPr>
+      </w:pPr>
+      <w:r>
+        <w:rPr>
+          <w:rFonts w:ascii="Arial" w:hAnsi="Arial" w:cs="Arial"/>
+        </w:rPr>
+        <w:t>За да се ген</w:t>
+      </w:r>
+      <w:r>
+        <w:rPr>
+          <w:rFonts w:ascii="Arial" w:hAnsi="Arial" w:cs="Arial"/>
+        </w:rPr>
+        <w:t>е</w:t>
+      </w:r>
+      <w:r>
+        <w:rPr>
+          <w:rFonts w:ascii="Arial" w:hAnsi="Arial" w:cs="Arial"/>
+        </w:rPr>
+        <w:t>рира пълното изображение, ще е нужно да се изчисли всяка точка от зададената комплексна равнина, независимо дали е част от множеството на Манделброт или не.</w:t>
+      </w:r>
+      <w:r>
+        <w:rPr>
+          <w:rFonts w:ascii="Arial" w:hAnsi="Arial" w:cs="Arial"/>
+        </w:rPr>
+        <w:t xml:space="preserve"> Единствено след като е приключило изчислението ще може да се запази генерираното изображение във визуален формат.</w:t>
       </w:r>
     </w:p>
     <w:p>
@@ -250,6 +653,128 @@
     </w:p>
     <w:p>
       <w:pPr>
+        <w:ind w:left="284"/>
+        <w:rPr>
+          <w:rFonts w:ascii="Arial" w:hAnsi="Arial" w:cs="Arial"/>
+        </w:rPr>
+      </w:pPr>
+      <w:r>
+        <w:rPr>
+          <w:rFonts w:ascii="Arial" w:hAnsi="Arial" w:cs="Arial"/>
+        </w:rPr>
+        <w:t xml:space="preserve">В тази </w:t>
+      </w:r>
+      <w:r>
+        <w:rPr>
+          <w:rFonts w:ascii="Arial" w:hAnsi="Arial" w:cs="Arial"/>
+        </w:rPr>
+        <w:t>подточка</w:t>
+      </w:r>
+      <w:r>
+        <w:rPr>
+          <w:rFonts w:ascii="Arial" w:hAnsi="Arial" w:cs="Arial"/>
+        </w:rPr>
+        <w:t xml:space="preserve"> ще</w:t>
+      </w:r>
+      <w:r>
+        <w:rPr>
+          <w:rFonts w:ascii="Arial" w:hAnsi="Arial" w:cs="Arial"/>
+        </w:rPr>
+        <w:t xml:space="preserve"> се</w:t>
+      </w:r>
+      <w:r>
+        <w:rPr>
+          <w:rFonts w:ascii="Arial" w:hAnsi="Arial" w:cs="Arial"/>
+        </w:rPr>
+        <w:t xml:space="preserve"> </w:t>
+      </w:r>
+      <w:r>
+        <w:rPr>
+          <w:rFonts w:ascii="Arial" w:hAnsi="Arial" w:cs="Arial"/>
+        </w:rPr>
+        <w:t xml:space="preserve">анализират примерни </w:t>
+      </w:r>
+      <w:r>
+        <w:rPr>
+          <w:rFonts w:ascii="Arial" w:hAnsi="Arial" w:cs="Arial"/>
+        </w:rPr>
+        <w:t>решения</w:t>
+      </w:r>
+      <w:r>
+        <w:rPr>
+          <w:rFonts w:ascii="Arial" w:hAnsi="Arial" w:cs="Arial"/>
+        </w:rPr>
+        <w:t xml:space="preserve"> на</w:t>
+      </w:r>
+      <w:r>
+        <w:rPr>
+          <w:rFonts w:ascii="Arial" w:hAnsi="Arial" w:cs="Arial"/>
+        </w:rPr>
+        <w:t xml:space="preserve"> задачата за изобразяване на множество на Манделброт.</w:t>
+      </w:r>
+      <w:r>
+        <w:rPr>
+          <w:rFonts w:ascii="Arial" w:hAnsi="Arial" w:cs="Arial"/>
+        </w:rPr>
+        <w:t xml:space="preserve"> Всяка от тях обяснява какво </w:t>
+      </w:r>
+      <w:r>
+        <w:rPr>
+          <w:rFonts w:ascii="Arial" w:hAnsi="Arial" w:cs="Arial"/>
+        </w:rPr>
+        <w:t xml:space="preserve">представлява задачата, </w:t>
+      </w:r>
+      <w:r>
+        <w:rPr>
+          <w:rFonts w:ascii="Arial" w:hAnsi="Arial" w:cs="Arial"/>
+        </w:rPr>
+        <w:t>как чрез комплекси числа се изобразява на координатна система и</w:t>
+      </w:r>
+      <w:r>
+        <w:rPr>
+          <w:rFonts w:ascii="Arial" w:hAnsi="Arial" w:cs="Arial"/>
+        </w:rPr>
+        <w:t xml:space="preserve"> как се пресмята дали едно число е част от множеството</w:t>
+      </w:r>
+      <w:r>
+        <w:rPr>
+          <w:rFonts w:ascii="Arial" w:hAnsi="Arial" w:cs="Arial"/>
+        </w:rPr>
+        <w:t xml:space="preserve">. Поради това </w:t>
+      </w:r>
+      <w:r>
+        <w:rPr>
+          <w:rFonts w:ascii="Arial" w:hAnsi="Arial" w:cs="Arial"/>
+        </w:rPr>
+        <w:t xml:space="preserve">при анализа </w:t>
+      </w:r>
+      <w:r>
+        <w:rPr>
+          <w:rFonts w:ascii="Arial" w:hAnsi="Arial" w:cs="Arial"/>
+        </w:rPr>
+        <w:t>ще</w:t>
+      </w:r>
+      <w:r>
+        <w:rPr>
+          <w:rFonts w:ascii="Arial" w:hAnsi="Arial" w:cs="Arial"/>
+        </w:rPr>
+        <w:t xml:space="preserve"> се</w:t>
+      </w:r>
+      <w:r>
+        <w:rPr>
+          <w:rFonts w:ascii="Arial" w:hAnsi="Arial" w:cs="Arial"/>
+        </w:rPr>
+        <w:t xml:space="preserve"> обърне внимание само на по-значителните части от статиите,</w:t>
+      </w:r>
+      <w:r>
+        <w:rPr>
+          <w:rFonts w:ascii="Arial" w:hAnsi="Arial" w:cs="Arial"/>
+        </w:rPr>
+        <w:t xml:space="preserve"> като най-важната от тях е реализацията на паралелната обработка.</w:t>
+      </w:r>
+    </w:p>
+    <w:p>
+      <w:pPr>
         <w:pStyle w:val="ListParagraph"/>
         <w:numPr>
           <w:ilvl w:val="0"/>
@@ -257,13 +782,331 @@
         </w:numPr>
         <w:rPr>
           <w:rFonts w:ascii="Arial" w:hAnsi="Arial" w:cs="Arial"/>
-        </w:rPr>
-      </w:pPr>
-      <w:r>
-        <w:rPr>
-          <w:rFonts w:ascii="Arial" w:hAnsi="Arial" w:cs="Arial"/>
-        </w:rPr>
-        <w:t>Образец 1</w:t>
+          <w:sz w:val="24"/>
+          <w:szCs w:val="24"/>
+        </w:rPr>
+      </w:pPr>
+      <w:r>
+        <w:rPr>
+          <w:rFonts w:ascii="Arial" w:hAnsi="Arial" w:cs="Arial"/>
+          <w:sz w:val="24"/>
+          <w:szCs w:val="24"/>
+        </w:rPr>
+        <w:t>Parallel Implementation and Analysis</w:t>
+      </w:r>
+      <w:r>
+        <w:rPr>
+          <w:rFonts w:ascii="Arial" w:hAnsi="Arial" w:cs="Arial"/>
+          <w:sz w:val="24"/>
+          <w:szCs w:val="24"/>
+          <w:lang w:val="en-US"/>
+        </w:rPr>
+        <w:t xml:space="preserve"> </w:t>
+      </w:r>
+      <w:r>
+        <w:rPr>
+          <w:rFonts w:ascii="Arial" w:hAnsi="Arial" w:cs="Arial"/>
+          <w:sz w:val="24"/>
+          <w:szCs w:val="24"/>
+        </w:rPr>
+        <w:t>of Mandelbrot Set</w:t>
+      </w:r>
+      <w:r>
+        <w:rPr>
+          <w:rFonts w:ascii="Arial" w:hAnsi="Arial" w:cs="Arial"/>
+          <w:sz w:val="24"/>
+          <w:szCs w:val="24"/>
+          <w:lang w:val="en-US"/>
+        </w:rPr>
+        <w:t xml:space="preserve"> </w:t>
+      </w:r>
+      <w:r>
+        <w:rPr>
+          <w:rFonts w:ascii="Arial" w:hAnsi="Arial" w:cs="Arial"/>
+          <w:sz w:val="24"/>
+          <w:szCs w:val="24"/>
+        </w:rPr>
+        <w:t>Construction</w:t>
+      </w:r>
+      <w:r>
+        <w:rPr>
+          <w:rFonts w:ascii="Arial" w:hAnsi="Arial" w:cs="Arial"/>
+          <w:sz w:val="24"/>
+          <w:szCs w:val="24"/>
+          <w:lang w:val="en-US"/>
+        </w:rPr>
+        <w:t xml:space="preserve"> </w:t>
+      </w:r>
+      <w:hyperlink w:anchor="_Списък_източници" w:history="1">
+        <w:r>
+          <w:rPr>
+            <w:rStyle w:val="Hyperlink"/>
+            <w:rFonts w:ascii="Arial" w:hAnsi="Arial" w:cs="Arial"/>
+            <w:sz w:val="24"/>
+            <w:szCs w:val="24"/>
+            <w:lang w:val="en-US"/>
+          </w:rPr>
+          <w:t>[1</w:t>
+        </w:r>
+        <w:r>
+          <w:rPr>
+            <w:rStyle w:val="Hyperlink"/>
+            <w:rFonts w:ascii="Arial" w:hAnsi="Arial" w:cs="Arial"/>
+            <w:sz w:val="24"/>
+            <w:szCs w:val="24"/>
+            <w:lang w:val="en-US"/>
+          </w:rPr>
+          <w:t>]</w:t>
+        </w:r>
+      </w:hyperlink>
+    </w:p>
+    <w:p>
+      <w:pPr>
+        <w:ind w:left="502"/>
+        <w:rPr>
+          <w:rFonts w:ascii="Arial" w:hAnsi="Arial" w:cs="Arial"/>
+        </w:rPr>
+      </w:pPr>
+      <w:r>
+        <w:rPr>
+          <w:rFonts w:ascii="Arial" w:hAnsi="Arial" w:cs="Arial"/>
+        </w:rPr>
+        <w:t>Авторът обръща внимание на проблема, че при разделянето на изображението на големи задания се получа лошо балансиране на работата на процесите</w:t>
+      </w:r>
+      <w:r>
+        <w:rPr>
+          <w:rFonts w:ascii="Arial" w:hAnsi="Arial" w:cs="Arial"/>
+        </w:rPr>
+        <w:t>, и предлага своето решение.</w:t>
+      </w:r>
+    </w:p>
+    <w:p>
+      <w:pPr>
+        <w:ind w:left="502"/>
+        <w:rPr>
+          <w:rFonts w:ascii="Arial" w:hAnsi="Arial" w:cs="Arial"/>
+        </w:rPr>
+      </w:pPr>
+      <w:r>
+        <w:rPr>
+          <w:rFonts w:ascii="Arial" w:hAnsi="Arial" w:cs="Arial"/>
+        </w:rPr>
+        <w:t xml:space="preserve">Идеята на алгоритъма е </w:t>
+      </w:r>
+      <w:r>
+        <w:rPr>
+          <w:rFonts w:ascii="Arial" w:hAnsi="Arial" w:cs="Arial"/>
+        </w:rPr>
+        <w:t>всеки процес</w:t>
+      </w:r>
+      <w:r>
+        <w:rPr>
+          <w:rFonts w:ascii="Arial" w:hAnsi="Arial" w:cs="Arial"/>
+        </w:rPr>
+        <w:t xml:space="preserve"> да изчислява произволно избран</w:t>
+      </w:r>
+      <w:r>
+        <w:rPr>
+          <w:rFonts w:ascii="Arial" w:hAnsi="Arial" w:cs="Arial"/>
+        </w:rPr>
+        <w:t>и</w:t>
+      </w:r>
+      <w:r>
+        <w:rPr>
+          <w:rFonts w:ascii="Arial" w:hAnsi="Arial" w:cs="Arial"/>
+        </w:rPr>
+        <w:t xml:space="preserve"> пиксел</w:t>
+      </w:r>
+      <w:r>
+        <w:rPr>
+          <w:rFonts w:ascii="Arial" w:hAnsi="Arial" w:cs="Arial"/>
+        </w:rPr>
+        <w:t>и</w:t>
+      </w:r>
+      <w:r>
+        <w:rPr>
+          <w:rFonts w:ascii="Arial" w:hAnsi="Arial" w:cs="Arial"/>
+        </w:rPr>
+        <w:t xml:space="preserve"> от изображението. Инициализират се два вектора, които </w:t>
+      </w:r>
+      <w:r>
+        <w:rPr>
+          <w:rFonts w:ascii="Arial" w:hAnsi="Arial" w:cs="Arial"/>
+        </w:rPr>
+        <w:t>представляват</w:t>
+      </w:r>
+      <w:r>
+        <w:rPr>
+          <w:rFonts w:ascii="Arial" w:hAnsi="Arial" w:cs="Arial"/>
+        </w:rPr>
+        <w:t xml:space="preserve"> интервал</w:t>
+      </w:r>
+      <w:r>
+        <w:rPr>
+          <w:rFonts w:ascii="Arial" w:hAnsi="Arial" w:cs="Arial"/>
+        </w:rPr>
+        <w:t>а</w:t>
+      </w:r>
+      <w:r>
+        <w:rPr>
+          <w:rFonts w:ascii="Arial" w:hAnsi="Arial" w:cs="Arial"/>
+        </w:rPr>
+        <w:t xml:space="preserve"> </w:t>
+      </w:r>
+      <w:r>
+        <w:rPr>
+          <w:rFonts w:ascii="Arial" w:hAnsi="Arial" w:cs="Arial"/>
+        </w:rPr>
+        <w:t>на</w:t>
+      </w:r>
+      <w:r>
+        <w:rPr>
+          <w:rFonts w:ascii="Arial" w:hAnsi="Arial" w:cs="Arial"/>
+        </w:rPr>
+        <w:t xml:space="preserve"> координати</w:t>
+      </w:r>
+      <w:r>
+        <w:rPr>
+          <w:rFonts w:ascii="Arial" w:hAnsi="Arial" w:cs="Arial"/>
+        </w:rPr>
+        <w:t>те</w:t>
+      </w:r>
+      <w:r>
+        <w:rPr>
+          <w:rFonts w:ascii="Arial" w:hAnsi="Arial" w:cs="Arial"/>
+        </w:rPr>
+        <w:t xml:space="preserve"> </w:t>
+      </w:r>
+      <w:r>
+        <w:rPr>
+          <w:rFonts w:ascii="Arial" w:hAnsi="Arial" w:cs="Arial"/>
+          <w:lang w:val="en-US"/>
+        </w:rPr>
+        <w:t>X</w:t>
+      </w:r>
+      <w:r>
+        <w:rPr>
+          <w:rFonts w:ascii="Arial" w:hAnsi="Arial" w:cs="Arial"/>
+        </w:rPr>
+        <w:t xml:space="preserve"> и</w:t>
+      </w:r>
+      <w:r>
+        <w:rPr>
+          <w:rFonts w:ascii="Arial" w:hAnsi="Arial" w:cs="Arial"/>
+        </w:rPr>
+        <w:t xml:space="preserve"> </w:t>
+      </w:r>
+      <w:r>
+        <w:rPr>
+          <w:rFonts w:ascii="Arial" w:hAnsi="Arial" w:cs="Arial"/>
+          <w:lang w:val="en-US"/>
+        </w:rPr>
+        <w:t>Y</w:t>
+      </w:r>
+      <w:r>
+        <w:rPr>
+          <w:rFonts w:ascii="Arial" w:hAnsi="Arial" w:cs="Arial"/>
+        </w:rPr>
+        <w:t>.</w:t>
+      </w:r>
+      <w:r>
+        <w:rPr>
+          <w:rFonts w:ascii="Arial" w:hAnsi="Arial" w:cs="Arial"/>
+        </w:rPr>
+        <w:t xml:space="preserve"> Произволно се генерира число, спрямо което стойностите на векторите се разбъркват.</w:t>
+      </w:r>
+      <w:r>
+        <w:rPr>
+          <w:rFonts w:ascii="Arial" w:hAnsi="Arial" w:cs="Arial"/>
+        </w:rPr>
+        <w:t xml:space="preserve"> </w:t>
+      </w:r>
+      <w:r>
+        <w:rPr>
+          <w:rFonts w:ascii="Arial" w:hAnsi="Arial" w:cs="Arial"/>
+        </w:rPr>
+        <w:t>След това вектори</w:t>
+      </w:r>
+      <w:r>
+        <w:rPr>
+          <w:rFonts w:ascii="Arial" w:hAnsi="Arial" w:cs="Arial"/>
+        </w:rPr>
+        <w:t>те</w:t>
+      </w:r>
+      <w:r>
+        <w:rPr>
+          <w:rFonts w:ascii="Arial" w:hAnsi="Arial" w:cs="Arial"/>
+        </w:rPr>
+        <w:t xml:space="preserve"> се използват, за да се генерира изображението.</w:t>
+      </w:r>
+    </w:p>
+    <w:p>
+      <w:pPr>
+        <w:ind w:left="502"/>
+        <w:rPr>
+          <w:rFonts w:ascii="Arial" w:hAnsi="Arial" w:cs="Arial"/>
+        </w:rPr>
+      </w:pPr>
+      <w:r>
+        <w:rPr>
+          <w:rFonts w:ascii="Arial" w:hAnsi="Arial" w:cs="Arial"/>
+        </w:rPr>
+        <w:t>Кому</w:t>
+      </w:r>
+      <w:r>
+        <w:rPr>
+          <w:rFonts w:ascii="Arial" w:hAnsi="Arial" w:cs="Arial"/>
+        </w:rPr>
+        <w:t>ни</w:t>
+      </w:r>
+      <w:r>
+        <w:rPr>
+          <w:rFonts w:ascii="Arial" w:hAnsi="Arial" w:cs="Arial"/>
+        </w:rPr>
+        <w:t>кацията между процесите е минимизирана. Преди да се извършат изчисленията, процесите получават информация за векторите,</w:t>
+      </w:r>
+      <w:r>
+        <w:rPr>
+          <w:rFonts w:ascii="Arial" w:hAnsi="Arial" w:cs="Arial"/>
+        </w:rPr>
+        <w:t xml:space="preserve"> след което из</w:t>
+      </w:r>
+      <w:r>
+        <w:rPr>
+          <w:rFonts w:ascii="Arial" w:hAnsi="Arial" w:cs="Arial"/>
+        </w:rPr>
+        <w:t>по</w:t>
+      </w:r>
+      <w:r>
+        <w:rPr>
+          <w:rFonts w:ascii="Arial" w:hAnsi="Arial" w:cs="Arial"/>
+        </w:rPr>
+        <w:t xml:space="preserve">лзват тази информация, за да </w:t>
+      </w:r>
+      <w:r>
+        <w:rPr>
+          <w:rFonts w:ascii="Arial" w:hAnsi="Arial" w:cs="Arial"/>
+        </w:rPr>
+        <w:lastRenderedPageBreak/>
+        <w:t>пресметнат елементи</w:t>
+      </w:r>
+      <w:r>
+        <w:rPr>
+          <w:rFonts w:ascii="Arial" w:hAnsi="Arial" w:cs="Arial"/>
+        </w:rPr>
+        <w:t>те, които са им разпределени</w:t>
+      </w:r>
+      <w:r>
+        <w:rPr>
+          <w:rFonts w:ascii="Arial" w:hAnsi="Arial" w:cs="Arial"/>
+        </w:rPr>
+        <w:t>. Накрая</w:t>
+      </w:r>
+      <w:r>
+        <w:rPr>
+          <w:rFonts w:ascii="Arial" w:hAnsi="Arial" w:cs="Arial"/>
+        </w:rPr>
+        <w:t xml:space="preserve"> главния процес събира всичките задания и сглобява пълното изображение.</w:t>
       </w:r>
     </w:p>
     <w:p>
@@ -283,13 +1126,132 @@
         </w:numPr>
         <w:rPr>
           <w:rFonts w:ascii="Arial" w:hAnsi="Arial" w:cs="Arial"/>
-        </w:rPr>
-      </w:pPr>
-      <w:r>
-        <w:rPr>
-          <w:rFonts w:ascii="Arial" w:hAnsi="Arial" w:cs="Arial"/>
-        </w:rPr>
-        <w:t>Образец 2</w:t>
+          <w:sz w:val="24"/>
+          <w:szCs w:val="24"/>
+        </w:rPr>
+      </w:pPr>
+      <w:r>
+        <w:rPr>
+          <w:rFonts w:ascii="Arial" w:hAnsi="Arial" w:cs="Arial"/>
+          <w:sz w:val="24"/>
+          <w:szCs w:val="24"/>
+          <w:lang w:val="en-US"/>
+        </w:rPr>
+        <w:t>Parallel Fractal Image Generation</w:t>
+      </w:r>
+      <w:r>
+        <w:rPr>
+          <w:rFonts w:ascii="Arial" w:hAnsi="Arial" w:cs="Arial"/>
+          <w:sz w:val="24"/>
+          <w:szCs w:val="24"/>
+        </w:rPr>
+        <w:t xml:space="preserve"> - A Study of Generating Sequential Data </w:t>
+      </w:r>
+      <w:r>
+        <w:rPr>
+          <w:rFonts w:ascii="Arial" w:hAnsi="Arial" w:cs="Arial"/>
+          <w:sz w:val="24"/>
+          <w:szCs w:val="24"/>
+          <w:lang w:val="en-US"/>
+        </w:rPr>
+        <w:t>w</w:t>
+      </w:r>
+      <w:r>
+        <w:rPr>
+          <w:rFonts w:ascii="Arial" w:hAnsi="Arial" w:cs="Arial"/>
+          <w:sz w:val="24"/>
+          <w:szCs w:val="24"/>
+        </w:rPr>
+        <w:t>ith Parallel Algorithms</w:t>
+      </w:r>
+      <w:r>
+        <w:rPr>
+          <w:rFonts w:ascii="Arial" w:hAnsi="Arial" w:cs="Arial"/>
+          <w:sz w:val="24"/>
+          <w:szCs w:val="24"/>
+          <w:lang w:val="en-US"/>
+        </w:rPr>
+        <w:t xml:space="preserve"> </w:t>
+      </w:r>
+      <w:hyperlink w:anchor="_Списък_източници" w:history="1">
+        <w:r>
+          <w:rPr>
+            <w:rStyle w:val="Hyperlink"/>
+            <w:rFonts w:ascii="Arial" w:hAnsi="Arial" w:cs="Arial"/>
+            <w:sz w:val="24"/>
+            <w:szCs w:val="24"/>
+            <w:lang w:val="en-US"/>
+          </w:rPr>
+          <w:t>[</w:t>
+        </w:r>
+        <w:r>
+          <w:rPr>
+            <w:rStyle w:val="Hyperlink"/>
+            <w:rFonts w:ascii="Arial" w:hAnsi="Arial" w:cs="Arial"/>
+            <w:sz w:val="24"/>
+            <w:szCs w:val="24"/>
+            <w:lang w:val="en-US"/>
+          </w:rPr>
+          <w:t>2</w:t>
+        </w:r>
+        <w:r>
+          <w:rPr>
+            <w:rStyle w:val="Hyperlink"/>
+            <w:rFonts w:ascii="Arial" w:hAnsi="Arial" w:cs="Arial"/>
+            <w:sz w:val="24"/>
+            <w:szCs w:val="24"/>
+            <w:lang w:val="en-US"/>
+          </w:rPr>
+          <w:t>]</w:t>
+        </w:r>
+      </w:hyperlink>
+    </w:p>
+    <w:p>
+      <w:pPr>
+        <w:ind w:left="502"/>
+        <w:rPr>
+          <w:rFonts w:ascii="Arial" w:hAnsi="Arial" w:cs="Arial"/>
+        </w:rPr>
+      </w:pPr>
+      <w:r>
+        <w:rPr>
+          <w:rFonts w:ascii="Arial" w:hAnsi="Arial" w:cs="Arial"/>
+        </w:rPr>
+        <w:t xml:space="preserve">Авторът на тази статия споменава важността от броя на итерациите при изчисляване дали някоя точка принадлежи на множеството на Манделброт. Някои точки се нуждаят от огромен брой итерации, за да определи дали числото клони към безкрайност. </w:t>
+      </w:r>
+    </w:p>
+    <w:p>
+      <w:pPr>
+        <w:ind w:left="502"/>
+        <w:rPr>
+          <w:rFonts w:ascii="Arial" w:hAnsi="Arial" w:cs="Arial"/>
+        </w:rPr>
+      </w:pPr>
+    </w:p>
+    <w:p>
+      <w:pPr>
+        <w:ind w:left="502"/>
+        <w:rPr>
+          <w:rFonts w:ascii="Arial" w:hAnsi="Arial" w:cs="Arial"/>
+        </w:rPr>
+      </w:pPr>
+      <w:r>
+        <w:rPr>
+          <w:rFonts w:ascii="Arial" w:hAnsi="Arial" w:cs="Arial"/>
+        </w:rPr>
+        <w:t xml:space="preserve">Колкото повече итерации се извършват, толкова по-правилно ще е крайното изображение. Но от друга гледна точка, колкото </w:t>
+      </w:r>
+      <w:r>
+        <w:rPr>
+          <w:rFonts w:ascii="Arial" w:hAnsi="Arial" w:cs="Arial"/>
+        </w:rPr>
+        <w:t xml:space="preserve">повече итерации се извършват, толкова </w:t>
+      </w:r>
+      <w:r>
+        <w:rPr>
+          <w:rFonts w:ascii="Arial" w:hAnsi="Arial" w:cs="Arial"/>
+        </w:rPr>
+        <w:t>по-бавно ще се генерира изображението. Поради това е важно да има компромис между точността и бързодействието на алгоритъма.</w:t>
       </w:r>
     </w:p>
     <w:p>
@@ -309,14 +1271,59 @@
         </w:numPr>
         <w:rPr>
           <w:rFonts w:ascii="Arial" w:hAnsi="Arial" w:cs="Arial"/>
-        </w:rPr>
-      </w:pPr>
-      <w:r>
-        <w:rPr>
-          <w:rFonts w:ascii="Arial" w:hAnsi="Arial" w:cs="Arial"/>
-        </w:rPr>
-        <w:t>Образец 3</w:t>
-      </w:r>
+          <w:sz w:val="24"/>
+          <w:szCs w:val="24"/>
+        </w:rPr>
+      </w:pPr>
+      <w:r>
+        <w:rPr>
+          <w:rFonts w:ascii="Arial" w:hAnsi="Arial" w:cs="Arial"/>
+          <w:sz w:val="24"/>
+          <w:szCs w:val="24"/>
+          <w:lang w:val="en-US"/>
+        </w:rPr>
+        <w:t>Parallel Mandelbrot in Julia, C++, and OpenCL</w:t>
+      </w:r>
+      <w:r>
+        <w:rPr>
+          <w:rFonts w:ascii="Arial" w:hAnsi="Arial" w:cs="Arial"/>
+          <w:sz w:val="24"/>
+          <w:szCs w:val="24"/>
+        </w:rPr>
+        <w:t xml:space="preserve"> </w:t>
+      </w:r>
+      <w:hyperlink w:anchor="_Списък_източници" w:history="1">
+        <w:r>
+          <w:rPr>
+            <w:rStyle w:val="Hyperlink"/>
+            <w:rFonts w:ascii="Arial" w:hAnsi="Arial" w:cs="Arial"/>
+            <w:sz w:val="24"/>
+            <w:szCs w:val="24"/>
+            <w:lang w:val="en-US"/>
+          </w:rPr>
+          <w:t>[</w:t>
+        </w:r>
+        <w:r>
+          <w:rPr>
+            <w:rStyle w:val="Hyperlink"/>
+            <w:rFonts w:ascii="Arial" w:hAnsi="Arial" w:cs="Arial"/>
+            <w:sz w:val="24"/>
+            <w:szCs w:val="24"/>
+            <w:lang w:val="en-US"/>
+          </w:rPr>
+          <w:t>3</w:t>
+        </w:r>
+        <w:r>
+          <w:rPr>
+            <w:rStyle w:val="Hyperlink"/>
+            <w:rFonts w:ascii="Arial" w:hAnsi="Arial" w:cs="Arial"/>
+            <w:sz w:val="24"/>
+            <w:szCs w:val="24"/>
+            <w:lang w:val="en-US"/>
+          </w:rPr>
+          <w:t>]</w:t>
+        </w:r>
+      </w:hyperlink>
     </w:p>
     <w:p>
       <w:pPr>
@@ -335,14 +1342,66 @@
         </w:numPr>
         <w:rPr>
           <w:rFonts w:ascii="Arial" w:hAnsi="Arial" w:cs="Arial"/>
-        </w:rPr>
-      </w:pPr>
-      <w:r>
-        <w:rPr>
-          <w:rFonts w:ascii="Arial" w:hAnsi="Arial" w:cs="Arial"/>
-        </w:rPr>
-        <w:t>Образец 3</w:t>
-      </w:r>
+          <w:sz w:val="24"/>
+          <w:szCs w:val="24"/>
+        </w:rPr>
+      </w:pPr>
+      <w:r>
+        <w:rPr>
+          <w:rFonts w:ascii="Arial" w:hAnsi="Arial" w:cs="Arial"/>
+          <w:sz w:val="24"/>
+          <w:szCs w:val="24"/>
+        </w:rPr>
+        <w:t xml:space="preserve">Parallel Processing </w:t>
+      </w:r>
+      <w:r>
+        <w:rPr>
+          <w:rFonts w:ascii="Arial" w:hAnsi="Arial" w:cs="Arial"/>
+          <w:sz w:val="24"/>
+          <w:szCs w:val="24"/>
+          <w:lang w:val="en-US"/>
+        </w:rPr>
+        <w:t>a</w:t>
+      </w:r>
+      <w:r>
+        <w:rPr>
+          <w:rFonts w:ascii="Arial" w:hAnsi="Arial" w:cs="Arial"/>
+          <w:sz w:val="24"/>
+          <w:szCs w:val="24"/>
+        </w:rPr>
+        <w:t>nd The Mandelbrot Set</w:t>
+      </w:r>
+      <w:r>
+        <w:rPr>
+          <w:rFonts w:ascii="Arial" w:hAnsi="Arial" w:cs="Arial"/>
+          <w:sz w:val="24"/>
+          <w:szCs w:val="24"/>
+          <w:lang w:val="en-US"/>
+        </w:rPr>
+        <w:t xml:space="preserve"> </w:t>
+      </w:r>
+      <w:hyperlink w:anchor="_Списък_източници" w:history="1">
+        <w:r>
+          <w:rPr>
+            <w:rStyle w:val="Hyperlink"/>
+            <w:rFonts w:ascii="Arial" w:hAnsi="Arial" w:cs="Arial"/>
+            <w:sz w:val="24"/>
+            <w:szCs w:val="24"/>
+            <w:lang w:val="en-US"/>
+          </w:rPr>
+          <w:t>[4</w:t>
+        </w:r>
+        <w:r>
+          <w:rPr>
+            <w:rStyle w:val="Hyperlink"/>
+            <w:rFonts w:ascii="Arial" w:hAnsi="Arial" w:cs="Arial"/>
+            <w:sz w:val="24"/>
+            <w:szCs w:val="24"/>
+            <w:lang w:val="en-US"/>
+          </w:rPr>
+          <w:t>]</w:t>
+        </w:r>
+      </w:hyperlink>
     </w:p>
     <w:p>
       <w:pPr>
@@ -385,11 +1444,15 @@
         </w:numPr>
         <w:rPr>
           <w:rFonts w:ascii="Arial" w:hAnsi="Arial" w:cs="Arial"/>
-        </w:rPr>
-      </w:pPr>
-      <w:r>
-        <w:rPr>
-          <w:rFonts w:ascii="Arial" w:hAnsi="Arial" w:cs="Arial"/>
+          <w:sz w:val="24"/>
+          <w:szCs w:val="24"/>
+        </w:rPr>
+      </w:pPr>
+      <w:r>
+        <w:rPr>
+          <w:rFonts w:ascii="Arial" w:hAnsi="Arial" w:cs="Arial"/>
+          <w:sz w:val="24"/>
+          <w:szCs w:val="24"/>
         </w:rPr>
         <w:t>Технологии</w:t>
       </w:r>
@@ -411,11 +1474,15 @@
         </w:numPr>
         <w:rPr>
           <w:rFonts w:ascii="Arial" w:hAnsi="Arial" w:cs="Arial"/>
-        </w:rPr>
-      </w:pPr>
-      <w:r>
-        <w:rPr>
-          <w:rFonts w:ascii="Arial" w:hAnsi="Arial" w:cs="Arial"/>
+          <w:sz w:val="24"/>
+          <w:szCs w:val="24"/>
+        </w:rPr>
+      </w:pPr>
+      <w:r>
+        <w:rPr>
+          <w:rFonts w:ascii="Arial" w:hAnsi="Arial" w:cs="Arial"/>
+          <w:sz w:val="24"/>
+          <w:szCs w:val="24"/>
         </w:rPr>
         <w:t>Модел на обслужването</w:t>
       </w:r>
@@ -437,11 +1504,15 @@
         </w:numPr>
         <w:rPr>
           <w:rFonts w:ascii="Arial" w:hAnsi="Arial" w:cs="Arial"/>
-        </w:rPr>
-      </w:pPr>
-      <w:r>
-        <w:rPr>
-          <w:rFonts w:ascii="Arial" w:hAnsi="Arial" w:cs="Arial"/>
+          <w:sz w:val="24"/>
+          <w:szCs w:val="24"/>
+        </w:rPr>
+      </w:pPr>
+      <w:r>
+        <w:rPr>
+          <w:rFonts w:ascii="Arial" w:hAnsi="Arial" w:cs="Arial"/>
+          <w:sz w:val="24"/>
+          <w:szCs w:val="24"/>
         </w:rPr>
         <w:t>Софтуерен модел</w:t>
       </w:r>
@@ -463,11 +1534,15 @@
         </w:numPr>
         <w:rPr>
           <w:rFonts w:ascii="Arial" w:hAnsi="Arial" w:cs="Arial"/>
-        </w:rPr>
-      </w:pPr>
-      <w:r>
-        <w:rPr>
-          <w:rFonts w:ascii="Arial" w:hAnsi="Arial" w:cs="Arial"/>
+          <w:sz w:val="24"/>
+          <w:szCs w:val="24"/>
+        </w:rPr>
+      </w:pPr>
+      <w:r>
+        <w:rPr>
+          <w:rFonts w:ascii="Arial" w:hAnsi="Arial" w:cs="Arial"/>
+          <w:sz w:val="24"/>
+          <w:szCs w:val="24"/>
         </w:rPr>
         <w:t>Коментар и обосновка на избраното решение</w:t>
       </w:r>
@@ -589,7 +1664,6 @@
           <w:sz w:val="36"/>
           <w:szCs w:val="36"/>
         </w:rPr>
-        <w:lastRenderedPageBreak/>
         <w:t>Тестване</w:t>
       </w:r>
     </w:p>
@@ -614,6 +1688,8 @@
           <w:szCs w:val="36"/>
         </w:rPr>
       </w:pPr>
+      <w:bookmarkStart w:id="0" w:name="_Списък_източници"/>
+      <w:bookmarkEnd w:id="0"/>
       <w:r>
         <w:rPr>
           <w:rFonts w:ascii="Arial" w:hAnsi="Arial" w:cs="Arial"/>
@@ -651,10 +1727,12 @@
           <w:rFonts w:ascii="Arial" w:hAnsi="Arial" w:cs="Arial"/>
         </w:rPr>
       </w:pPr>
-      <w:r>
-        <w:rPr>
-          <w:rFonts w:ascii="Arial" w:hAnsi="Arial" w:cs="Arial"/>
-        </w:rPr>
+      <w:bookmarkStart w:id="1" w:name="_Hlk42793324"/>
+      <w:r>
+        <w:rPr>
+          <w:rFonts w:ascii="Arial" w:hAnsi="Arial" w:cs="Arial"/>
+        </w:rPr>
+        <w:lastRenderedPageBreak/>
         <w:t>Parallel Implementation and Analysis</w:t>
       </w:r>
       <w:r>
@@ -683,6 +1761,7 @@
         </w:rPr>
         <w:t>Construction</w:t>
       </w:r>
+      <w:bookmarkEnd w:id="1"/>
       <w:r>
         <w:rPr>
           <w:rFonts w:ascii="Arial" w:hAnsi="Arial" w:cs="Arial"/>
@@ -696,7 +1775,21 @@
             <w:rStyle w:val="Hyperlink"/>
             <w:rFonts w:ascii="Arial" w:hAnsi="Arial" w:cs="Arial"/>
           </w:rPr>
-          <w:t>https://www.academia.edu/1399383/Parallel_Implementation_and_Analysis_of_Mandelbrot_Set_Construction</w:t>
+          <w:t>https://www.academia.edu/13993</w:t>
+        </w:r>
+        <w:r>
+          <w:rPr>
+            <w:rStyle w:val="Hyperlink"/>
+            <w:rFonts w:ascii="Arial" w:hAnsi="Arial" w:cs="Arial"/>
+          </w:rPr>
+          <w:t>8</w:t>
+        </w:r>
+        <w:r>
+          <w:rPr>
+            <w:rStyle w:val="Hyperlink"/>
+            <w:rFonts w:ascii="Arial" w:hAnsi="Arial" w:cs="Arial"/>
+          </w:rPr>
+          <w:t>3/Parallel_Implementation_and_Analysis_of_Mandelbrot_Set_Construction</w:t>
         </w:r>
       </w:hyperlink>
     </w:p>
@@ -757,14 +1850,61 @@
           <w:rFonts w:ascii="Arial" w:hAnsi="Arial" w:cs="Arial"/>
           <w:lang w:val="en-US"/>
         </w:rPr>
-        <w:t>Parallel Fractal Image Generation - The Mandelbrot Set,</w:t>
-      </w:r>
-      <w:r>
-        <w:rPr>
-          <w:rFonts w:ascii="Arial" w:hAnsi="Arial" w:cs="Arial"/>
-          <w:lang w:val="en-US"/>
-        </w:rPr>
-        <w:t xml:space="preserve"> 2001</w:t>
+        <w:t>Parallel Fractal Image Generation</w:t>
+      </w:r>
+      <w:r>
+        <w:rPr>
+          <w:rFonts w:ascii="Arial" w:hAnsi="Arial" w:cs="Arial"/>
+        </w:rPr>
+        <w:t xml:space="preserve"> - </w:t>
+      </w:r>
+      <w:r>
+        <w:rPr>
+          <w:rFonts w:ascii="Arial" w:hAnsi="Arial" w:cs="Arial"/>
+        </w:rPr>
+        <w:t xml:space="preserve">A Study of Generating Sequential Data </w:t>
+      </w:r>
+      <w:r>
+        <w:rPr>
+          <w:rFonts w:ascii="Arial" w:hAnsi="Arial" w:cs="Arial"/>
+          <w:lang w:val="en-US"/>
+        </w:rPr>
+        <w:t>w</w:t>
+      </w:r>
+      <w:r>
+        <w:rPr>
+          <w:rFonts w:ascii="Arial" w:hAnsi="Arial" w:cs="Arial"/>
+        </w:rPr>
+        <w:t>ith Parallel Algorithms</w:t>
+      </w:r>
+      <w:r>
+        <w:rPr>
+          <w:rFonts w:ascii="Arial" w:hAnsi="Arial" w:cs="Arial"/>
+          <w:lang w:val="en-US"/>
+        </w:rPr>
+        <w:t>,</w:t>
+      </w:r>
+      <w:r>
+        <w:rPr>
+          <w:rFonts w:ascii="Arial" w:hAnsi="Arial" w:cs="Arial"/>
+          <w:lang w:val="en-US"/>
+        </w:rPr>
+        <w:t xml:space="preserve"> </w:t>
+      </w:r>
+    </w:p>
+    <w:p>
+      <w:pPr>
+        <w:rPr>
+          <w:rStyle w:val="Hyperlink"/>
+          <w:rFonts w:ascii="Arial" w:hAnsi="Arial" w:cs="Arial"/>
+        </w:rPr>
+      </w:pPr>
+      <w:r>
+        <w:rPr>
+          <w:rFonts w:ascii="Arial" w:hAnsi="Arial" w:cs="Arial"/>
+          <w:lang w:val="en-US"/>
+        </w:rPr>
+        <w:t>presented May 3</w:t>
       </w:r>
       <w:r>
         <w:rPr>
@@ -773,11 +1913,25 @@
         </w:rPr>
         <w:t xml:space="preserve">, </w:t>
       </w:r>
-    </w:p>
-    <w:p>
-      <w:pPr>
-        <w:rPr>
-          <w:rFonts w:ascii="Arial" w:hAnsi="Arial" w:cs="Arial"/>
+      <w:r>
+        <w:rPr>
+          <w:rFonts w:ascii="Arial" w:hAnsi="Arial" w:cs="Arial"/>
+          <w:lang w:val="en-US"/>
+        </w:rPr>
+        <w:t>2001</w:t>
+      </w:r>
+      <w:r>
+        <w:rPr>
+          <w:rFonts w:ascii="Arial" w:hAnsi="Arial" w:cs="Arial"/>
+          <w:lang w:val="en-US"/>
+        </w:rPr>
+        <w:t xml:space="preserve">, </w:t>
+      </w:r>
+    </w:p>
+    <w:p>
+      <w:pPr>
+        <w:rPr>
+          <w:rStyle w:val="Hyperlink"/>
         </w:rPr>
       </w:pPr>
       <w:hyperlink r:id="rId6" w:history="1">
@@ -786,7 +1940,21 @@
             <w:rStyle w:val="Hyperlink"/>
             <w:rFonts w:ascii="Arial" w:hAnsi="Arial" w:cs="Arial"/>
           </w:rPr>
-          <w:t>http://matthiasbook.de/papers/parallelfractals/mandelbrot.html</w:t>
+          <w:t>http://matthi</w:t>
+        </w:r>
+        <w:r>
+          <w:rPr>
+            <w:rStyle w:val="Hyperlink"/>
+            <w:rFonts w:ascii="Arial" w:hAnsi="Arial" w:cs="Arial"/>
+          </w:rPr>
+          <w:t>a</w:t>
+        </w:r>
+        <w:r>
+          <w:rPr>
+            <w:rStyle w:val="Hyperlink"/>
+            <w:rFonts w:ascii="Arial" w:hAnsi="Arial" w:cs="Arial"/>
+          </w:rPr>
+          <w:t>sbook.de/papers/parallelfractals/index.html</w:t>
         </w:r>
       </w:hyperlink>
     </w:p>
@@ -1170,17 +2338,20 @@
     </w:lvl>
   </w:abstractNum>
   <w:abstractNum w:abstractNumId="2" w15:restartNumberingAfterBreak="0">
-    <w:nsid w:val="3F6B2EC1"/>
+    <w:nsid w:val="2700523C"/>
     <w:multiLevelType w:val="hybridMultilevel"/>
-    <w:tmpl w:val="99BC5214"/>
+    <w:tmpl w:val="77DCA850"/>
     <w:lvl w:ilvl="0" w:tplc="04020011">
       <w:start w:val="1"/>
       <w:numFmt w:val="decimal"/>
       <w:lvlText w:val="%1)"/>
       <w:lvlJc w:val="left"/>
       <w:pPr>
-        <w:ind w:left="786" w:hanging="360"/>
-      </w:pPr>
+        <w:ind w:left="720" w:hanging="360"/>
+      </w:pPr>
+      <w:rPr>
+        <w:rFonts w:hint="default"/>
+      </w:rPr>
     </w:lvl>
     <w:lvl w:ilvl="1" w:tplc="04020019" w:tentative="1">
       <w:start w:val="1"/>
@@ -1188,7 +2359,7 @@
       <w:lvlText w:val="%2."/>
       <w:lvlJc w:val="left"/>
       <w:pPr>
-        <w:ind w:left="1506" w:hanging="360"/>
+        <w:ind w:left="1440" w:hanging="360"/>
       </w:pPr>
     </w:lvl>
     <w:lvl w:ilvl="2" w:tplc="0402001B" w:tentative="1">
@@ -1197,7 +2368,7 @@
       <w:lvlText w:val="%3."/>
       <w:lvlJc w:val="right"/>
       <w:pPr>
-        <w:ind w:left="2226" w:hanging="180"/>
+        <w:ind w:left="2160" w:hanging="180"/>
       </w:pPr>
     </w:lvl>
     <w:lvl w:ilvl="3" w:tplc="0402000F" w:tentative="1">
@@ -1206,7 +2377,7 @@
       <w:lvlText w:val="%4."/>
       <w:lvlJc w:val="left"/>
       <w:pPr>
-        <w:ind w:left="2946" w:hanging="360"/>
+        <w:ind w:left="2880" w:hanging="360"/>
       </w:pPr>
     </w:lvl>
     <w:lvl w:ilvl="4" w:tplc="04020019" w:tentative="1">
@@ -1215,7 +2386,7 @@
       <w:lvlText w:val="%5."/>
       <w:lvlJc w:val="left"/>
       <w:pPr>
-        <w:ind w:left="3666" w:hanging="360"/>
+        <w:ind w:left="3600" w:hanging="360"/>
       </w:pPr>
     </w:lvl>
     <w:lvl w:ilvl="5" w:tplc="0402001B" w:tentative="1">
@@ -1224,7 +2395,7 @@
       <w:lvlText w:val="%6."/>
       <w:lvlJc w:val="right"/>
       <w:pPr>
-        <w:ind w:left="4386" w:hanging="180"/>
+        <w:ind w:left="4320" w:hanging="180"/>
       </w:pPr>
     </w:lvl>
     <w:lvl w:ilvl="6" w:tplc="0402000F" w:tentative="1">
@@ -1233,7 +2404,7 @@
       <w:lvlText w:val="%7."/>
       <w:lvlJc w:val="left"/>
       <w:pPr>
-        <w:ind w:left="5106" w:hanging="360"/>
+        <w:ind w:left="5040" w:hanging="360"/>
       </w:pPr>
     </w:lvl>
     <w:lvl w:ilvl="7" w:tplc="04020019" w:tentative="1">
@@ -1242,7 +2413,7 @@
       <w:lvlText w:val="%8."/>
       <w:lvlJc w:val="left"/>
       <w:pPr>
-        <w:ind w:left="5826" w:hanging="360"/>
+        <w:ind w:left="5760" w:hanging="360"/>
       </w:pPr>
     </w:lvl>
     <w:lvl w:ilvl="8" w:tplc="0402001B" w:tentative="1">
@@ -1251,7 +2422,96 @@
       <w:lvlText w:val="%9."/>
       <w:lvlJc w:val="right"/>
       <w:pPr>
-        <w:ind w:left="6546" w:hanging="180"/>
+        <w:ind w:left="6480" w:hanging="180"/>
+      </w:pPr>
+    </w:lvl>
+  </w:abstractNum>
+  <w:abstractNum w:abstractNumId="3" w15:restartNumberingAfterBreak="0">
+    <w:nsid w:val="3F6B2EC1"/>
+    <w:multiLevelType w:val="hybridMultilevel"/>
+    <w:tmpl w:val="72300EC0"/>
+    <w:lvl w:ilvl="0" w:tplc="04020011">
+      <w:start w:val="1"/>
+      <w:numFmt w:val="decimal"/>
+      <w:lvlText w:val="%1)"/>
+      <w:lvlJc w:val="left"/>
+      <w:pPr>
+        <w:ind w:left="644" w:hanging="360"/>
+      </w:pPr>
+      <w:rPr>
+        <w:rFonts w:hint="default"/>
+      </w:rPr>
+    </w:lvl>
+    <w:lvl w:ilvl="1" w:tplc="04020019" w:tentative="1">
+      <w:start w:val="1"/>
+      <w:numFmt w:val="lowerLetter"/>
+      <w:lvlText w:val="%2."/>
+      <w:lvlJc w:val="left"/>
+      <w:pPr>
+        <w:ind w:left="1364" w:hanging="360"/>
+      </w:pPr>
+    </w:lvl>
+    <w:lvl w:ilvl="2" w:tplc="0402001B" w:tentative="1">
+      <w:start w:val="1"/>
+      <w:numFmt w:val="lowerRoman"/>
+      <w:lvlText w:val="%3."/>
+      <w:lvlJc w:val="right"/>
+      <w:pPr>
+        <w:ind w:left="2084" w:hanging="180"/>
+      </w:pPr>
+    </w:lvl>
+    <w:lvl w:ilvl="3" w:tplc="0402000F" w:tentative="1">
+      <w:start w:val="1"/>
+      <w:numFmt w:val="decimal"/>
+      <w:lvlText w:val="%4."/>
+      <w:lvlJc w:val="left"/>
+      <w:pPr>
+        <w:ind w:left="2804" w:hanging="360"/>
+      </w:pPr>
+    </w:lvl>
+    <w:lvl w:ilvl="4" w:tplc="04020019" w:tentative="1">
+      <w:start w:val="1"/>
+      <w:numFmt w:val="lowerLetter"/>
+      <w:lvlText w:val="%5."/>
+      <w:lvlJc w:val="left"/>
+      <w:pPr>
+        <w:ind w:left="3524" w:hanging="360"/>
+      </w:pPr>
+    </w:lvl>
+    <w:lvl w:ilvl="5" w:tplc="0402001B" w:tentative="1">
+      <w:start w:val="1"/>
+      <w:numFmt w:val="lowerRoman"/>
+      <w:lvlText w:val="%6."/>
+      <w:lvlJc w:val="right"/>
+      <w:pPr>
+        <w:ind w:left="4244" w:hanging="180"/>
+      </w:pPr>
+    </w:lvl>
+    <w:lvl w:ilvl="6" w:tplc="0402000F" w:tentative="1">
+      <w:start w:val="1"/>
+      <w:numFmt w:val="decimal"/>
+      <w:lvlText w:val="%7."/>
+      <w:lvlJc w:val="left"/>
+      <w:pPr>
+        <w:ind w:left="4964" w:hanging="360"/>
+      </w:pPr>
+    </w:lvl>
+    <w:lvl w:ilvl="7" w:tplc="04020019" w:tentative="1">
+      <w:start w:val="1"/>
+      <w:numFmt w:val="lowerLetter"/>
+      <w:lvlText w:val="%8."/>
+      <w:lvlJc w:val="left"/>
+      <w:pPr>
+        <w:ind w:left="5684" w:hanging="360"/>
+      </w:pPr>
+    </w:lvl>
+    <w:lvl w:ilvl="8" w:tplc="0402001B" w:tentative="1">
+      <w:start w:val="1"/>
+      <w:numFmt w:val="lowerRoman"/>
+      <w:lvlText w:val="%9."/>
+      <w:lvlJc w:val="right"/>
+      <w:pPr>
+        <w:ind w:left="6404" w:hanging="180"/>
       </w:pPr>
     </w:lvl>
   </w:abstractNum>
@@ -1259,10 +2519,13 @@
     <w:abstractNumId w:val="0"/>
   </w:num>
   <w:num w:numId="2">
-    <w:abstractNumId w:val="2"/>
+    <w:abstractNumId w:val="3"/>
   </w:num>
   <w:num w:numId="3">
     <w:abstractNumId w:val="1"/>
+  </w:num>
+  <w:num w:numId="4">
+    <w:abstractNumId w:val="2"/>
   </w:num>
 </w:numbering>
 </file>
@@ -1690,6 +2953,7 @@
   <w:style w:type="character" w:default="1" w:styleId="DefaultParagraphFont">
     <w:name w:val="Default Paragraph Font"/>
     <w:uiPriority w:val="1"/>
+    <w:semiHidden/>
     <w:unhideWhenUsed/>
   </w:style>
   <w:style w:type="table" w:default="1" w:styleId="TableNormal">
@@ -1833,6 +3097,16 @@
     <w:rPr>
       <w:color w:val="954F72" w:themeColor="followedHyperlink"/>
       <w:u w:val="single"/>
+    </w:rPr>
+  </w:style>
+  <w:style w:type="character" w:styleId="PlaceholderText">
+    <w:name w:val="Placeholder Text"/>
+    <w:basedOn w:val="DefaultParagraphFont"/>
+    <w:uiPriority w:val="99"/>
+    <w:semiHidden/>
+    <w:rsid w:val="00570ED7"/>
+    <w:rPr>
+      <w:color w:val="808080"/>
     </w:rPr>
   </w:style>
 </w:styles>

</xml_diff>